<commit_message>
updates to the docs too
</commit_message>
<xml_diff>
--- a/docs/TAZ_BOOK/TAZ_BOOK_latex/sections/R.docx
+++ b/docs/TAZ_BOOK/TAZ_BOOK_latex/sections/R.docx
@@ -690,6 +690,16 @@
                           </w:rPr>
                           <w:t>Same as r:REGEX:SUBSTR,but operating on the string stored in the vault with the name vNAME  instead of AI.  With only vNAME, like r:, but operating on strings in the named vaults instead of AI</w:t>
                         </w:r>
+                        <w:r>
+                          <w:rPr>
+                            <w:rFonts w:ascii="Bookman Old Style" w:hAnsi="Bookman Old Style"/>
+                            <w:b w:val="0"/>
+                            <w:sz w:val="20"/>
+                          </w:rPr>
+                          <w:t>. Result becomes AI</w:t>
+                        </w:r>
+                        <w:bookmarkStart w:id="0" w:name="_GoBack"/>
+                        <w:bookmarkEnd w:id="0"/>
                       </w:p>
                     </w:tc>
                   </w:tr>
@@ -799,8 +809,6 @@
                           </w:rPr>
                           <w:t xml:space="preserve">specified </w:t>
                         </w:r>
-                        <w:bookmarkStart w:id="0" w:name="_GoBack"/>
-                        <w:bookmarkEnd w:id="0"/>
                         <w:r>
                           <w:rPr>
                             <w:rFonts w:ascii="Bookman Old Style" w:hAnsi="Bookman Old Style"/>
@@ -816,6 +824,223 @@
                             <w:sz w:val="20"/>
                           </w:rPr>
                           <w:t>s</w:t>
+                        </w:r>
+                      </w:p>
+                    </w:tc>
+                  </w:tr>
+                  <w:tr>
+                    <w:trPr>
+                      <w:trHeight w:val="346"/>
+                    </w:trPr>
+                    <w:tc>
+                      <w:tcPr>
+                        <w:cnfStyle w:val="001000000000" w:firstRow="0" w:lastRow="0" w:firstColumn="1" w:lastColumn="0" w:oddVBand="0" w:evenVBand="0" w:oddHBand="0" w:evenHBand="0" w:firstRowFirstColumn="0" w:firstRowLastColumn="0" w:lastRowFirstColumn="0" w:lastRowLastColumn="0"/>
+                        <w:tcW w:w="5680" w:type="dxa"/>
+                      </w:tcPr>
+                      <w:p>
+                        <w:pPr>
+                          <w:framePr w:hSpace="180" w:wrap="around" w:vAnchor="text" w:hAnchor="text" w:y="1"/>
+                          <w:tabs>
+                            <w:tab w:val="left" w:pos="1275"/>
+                          </w:tabs>
+                          <w:rPr>
+                            <w:rFonts w:ascii="Bookman Old Style" w:hAnsi="Bookman Old Style"/>
+                            <w:sz w:val="20"/>
+                          </w:rPr>
+                        </w:pPr>
+                        <w:r>
+                          <w:rPr>
+                            <w:rFonts w:ascii="Bookman Old Style" w:hAnsi="Bookman Old Style"/>
+                            <w:sz w:val="20"/>
+                          </w:rPr>
+                          <w:t>r.:</w:t>
+                        </w:r>
+                      </w:p>
+                      <w:p>
+                        <w:pPr>
+                          <w:framePr w:hSpace="180" w:wrap="around" w:vAnchor="text" w:hAnchor="text" w:y="1"/>
+                          <w:tabs>
+                            <w:tab w:val="left" w:pos="1275"/>
+                          </w:tabs>
+                          <w:rPr>
+                            <w:rFonts w:ascii="Bookman Old Style" w:hAnsi="Bookman Old Style"/>
+                            <w:sz w:val="20"/>
+                          </w:rPr>
+                        </w:pPr>
+                        <w:r>
+                          <w:rPr>
+                            <w:rFonts w:ascii="Bookman Old Style" w:hAnsi="Bookman Old Style"/>
+                            <w:sz w:val="20"/>
+                          </w:rPr>
+                          <w:t>r.:EXPR</w:t>
+                        </w:r>
+                      </w:p>
+                    </w:tc>
+                  </w:tr>
+                  <w:tr>
+                    <w:trPr>
+                      <w:cnfStyle w:val="000000100000" w:firstRow="0" w:lastRow="0" w:firstColumn="0" w:lastColumn="0" w:oddVBand="0" w:evenVBand="0" w:oddHBand="1" w:evenHBand="0" w:firstRowFirstColumn="0" w:firstRowLastColumn="0" w:lastRowFirstColumn="0" w:lastRowLastColumn="0"/>
+                      <w:trHeight w:val="346"/>
+                    </w:trPr>
+                    <w:tc>
+                      <w:tcPr>
+                        <w:cnfStyle w:val="001000000000" w:firstRow="0" w:lastRow="0" w:firstColumn="1" w:lastColumn="0" w:oddVBand="0" w:evenVBand="0" w:oddHBand="0" w:evenHBand="0" w:firstRowFirstColumn="0" w:firstRowLastColumn="0" w:lastRowFirstColumn="0" w:lastRowLastColumn="0"/>
+                        <w:tcW w:w="5680" w:type="dxa"/>
+                      </w:tcPr>
+                      <w:p>
+                        <w:pPr>
+                          <w:framePr w:hSpace="180" w:wrap="around" w:vAnchor="text" w:hAnchor="text" w:y="1"/>
+                          <w:tabs>
+                            <w:tab w:val="left" w:pos="1275"/>
+                          </w:tabs>
+                          <w:rPr>
+                            <w:rFonts w:ascii="Bookman Old Style" w:hAnsi="Bookman Old Style"/>
+                            <w:sz w:val="20"/>
+                          </w:rPr>
+                        </w:pPr>
+                        <w:r>
+                          <w:rPr>
+                            <w:rFonts w:ascii="Bookman Old Style" w:hAnsi="Bookman Old Style"/>
+                            <w:sz w:val="20"/>
+                          </w:rPr>
+                          <w:t>Replace AI with the result of evaluating it as a pure arithmetic expression. With EXPR, instead operate on the explicit string EXPR. In all cases, result becomes AI, and in case the expression can’t be processed, AI is set to EMPTY SPACE. This is the only way to process basic explicit mathematics in TEA without using Z:</w:t>
+                        </w:r>
+                      </w:p>
+                    </w:tc>
+                  </w:tr>
+                  <w:tr>
+                    <w:trPr>
+                      <w:trHeight w:val="346"/>
+                    </w:trPr>
+                    <w:tc>
+                      <w:tcPr>
+                        <w:cnfStyle w:val="001000000000" w:firstRow="0" w:lastRow="0" w:firstColumn="1" w:lastColumn="0" w:oddVBand="0" w:evenVBand="0" w:oddHBand="0" w:evenHBand="0" w:firstRowFirstColumn="0" w:firstRowLastColumn="0" w:lastRowFirstColumn="0" w:lastRowLastColumn="0"/>
+                        <w:tcW w:w="5680" w:type="dxa"/>
+                      </w:tcPr>
+                      <w:p>
+                        <w:pPr>
+                          <w:framePr w:hSpace="180" w:wrap="around" w:vAnchor="text" w:hAnchor="text" w:y="1"/>
+                          <w:tabs>
+                            <w:tab w:val="left" w:pos="1275"/>
+                          </w:tabs>
+                          <w:rPr>
+                            <w:rFonts w:ascii="Bookman Old Style" w:hAnsi="Bookman Old Style"/>
+                            <w:sz w:val="20"/>
+                          </w:rPr>
+                        </w:pPr>
+                        <w:r>
+                          <w:rPr>
+                            <w:rFonts w:ascii="Bookman Old Style" w:hAnsi="Bookman Old Style"/>
+                            <w:sz w:val="20"/>
+                          </w:rPr>
+                          <w:lastRenderedPageBreak/>
+                          <w:t>r*.:vEXPR</w:t>
+                        </w:r>
+                        <w:r>
+                          <w:rPr>
+                            <w:rFonts w:ascii="Bookman Old Style" w:hAnsi="Bookman Old Style"/>
+                            <w:sz w:val="20"/>
+                          </w:rPr>
+                          <w:tab/>
+                        </w:r>
+                      </w:p>
+                    </w:tc>
+                  </w:tr>
+                  <w:tr>
+                    <w:trPr>
+                      <w:cnfStyle w:val="000000100000" w:firstRow="0" w:lastRow="0" w:firstColumn="0" w:lastColumn="0" w:oddVBand="0" w:evenVBand="0" w:oddHBand="1" w:evenHBand="0" w:firstRowFirstColumn="0" w:firstRowLastColumn="0" w:lastRowFirstColumn="0" w:lastRowLastColumn="0"/>
+                      <w:trHeight w:val="346"/>
+                    </w:trPr>
+                    <w:tc>
+                      <w:tcPr>
+                        <w:cnfStyle w:val="001000000000" w:firstRow="0" w:lastRow="0" w:firstColumn="1" w:lastColumn="0" w:oddVBand="0" w:evenVBand="0" w:oddHBand="0" w:evenHBand="0" w:firstRowFirstColumn="0" w:firstRowLastColumn="0" w:lastRowFirstColumn="0" w:lastRowLastColumn="0"/>
+                        <w:tcW w:w="5680" w:type="dxa"/>
+                      </w:tcPr>
+                      <w:p>
+                        <w:pPr>
+                          <w:framePr w:hSpace="180" w:wrap="around" w:vAnchor="text" w:hAnchor="text" w:y="1"/>
+                          <w:tabs>
+                            <w:tab w:val="left" w:pos="1275"/>
+                          </w:tabs>
+                          <w:rPr>
+                            <w:rFonts w:ascii="Bookman Old Style" w:hAnsi="Bookman Old Style"/>
+                            <w:sz w:val="20"/>
+                          </w:rPr>
+                        </w:pPr>
+                        <w:r>
+                          <w:rPr>
+                            <w:rFonts w:ascii="Bookman Old Style" w:hAnsi="Bookman Old Style"/>
+                            <w:sz w:val="20"/>
+                          </w:rPr>
+                          <w:t xml:space="preserve">Like r.:EXPR, but instead processing the string stored in vault vEXPR. </w:t>
+                        </w:r>
+                      </w:p>
+                    </w:tc>
+                  </w:tr>
+                  <w:tr>
+                    <w:trPr>
+                      <w:trHeight w:val="346"/>
+                    </w:trPr>
+                    <w:tc>
+                      <w:tcPr>
+                        <w:cnfStyle w:val="001000000000" w:firstRow="0" w:lastRow="0" w:firstColumn="1" w:lastColumn="0" w:oddVBand="0" w:evenVBand="0" w:oddHBand="0" w:evenHBand="0" w:firstRowFirstColumn="0" w:firstRowLastColumn="0" w:lastRowFirstColumn="0" w:lastRowLastColumn="0"/>
+                        <w:tcW w:w="5680" w:type="dxa"/>
+                      </w:tcPr>
+                      <w:p>
+                        <w:pPr>
+                          <w:framePr w:hSpace="180" w:wrap="around" w:vAnchor="text" w:hAnchor="text" w:y="1"/>
+                          <w:tabs>
+                            <w:tab w:val="left" w:pos="3600"/>
+                          </w:tabs>
+                          <w:rPr>
+                            <w:rFonts w:ascii="Bookman Old Style" w:hAnsi="Bookman Old Style"/>
+                            <w:sz w:val="20"/>
+                          </w:rPr>
+                        </w:pPr>
+                        <w:r>
+                          <w:rPr>
+                            <w:rFonts w:ascii="Bookman Old Style" w:hAnsi="Bookman Old Style"/>
+                            <w:sz w:val="20"/>
+                          </w:rPr>
+                          <w:t>r*.:</w:t>
+                        </w:r>
+                        <w:r>
+                          <w:rPr>
+                            <w:rFonts w:ascii="Bookman Old Style" w:hAnsi="Bookman Old Style"/>
+                            <w:sz w:val="20"/>
+                          </w:rPr>
+                          <w:tab/>
+                        </w:r>
+                      </w:p>
+                    </w:tc>
+                  </w:tr>
+                  <w:tr>
+                    <w:trPr>
+                      <w:cnfStyle w:val="000000100000" w:firstRow="0" w:lastRow="0" w:firstColumn="0" w:lastColumn="0" w:oddVBand="0" w:evenVBand="0" w:oddHBand="1" w:evenHBand="0" w:firstRowFirstColumn="0" w:firstRowLastColumn="0" w:lastRowFirstColumn="0" w:lastRowLastColumn="0"/>
+                      <w:trHeight w:val="346"/>
+                    </w:trPr>
+                    <w:tc>
+                      <w:tcPr>
+                        <w:cnfStyle w:val="001000000000" w:firstRow="0" w:lastRow="0" w:firstColumn="1" w:lastColumn="0" w:oddVBand="0" w:evenVBand="0" w:oddHBand="0" w:evenHBand="0" w:firstRowFirstColumn="0" w:firstRowLastColumn="0" w:lastRowFirstColumn="0" w:lastRowLastColumn="0"/>
+                        <w:tcW w:w="5680" w:type="dxa"/>
+                      </w:tcPr>
+                      <w:p>
+                        <w:pPr>
+                          <w:framePr w:hSpace="180" w:wrap="around" w:vAnchor="text" w:hAnchor="text" w:y="1"/>
+                          <w:tabs>
+                            <w:tab w:val="left" w:pos="3600"/>
+                          </w:tabs>
+                          <w:rPr>
+                            <w:rFonts w:ascii="Bookman Old Style" w:hAnsi="Bookman Old Style"/>
+                            <w:sz w:val="20"/>
+                          </w:rPr>
+                        </w:pPr>
+                        <w:r>
+                          <w:rPr>
+                            <w:rFonts w:ascii="Bookman Old Style" w:hAnsi="Bookman Old Style"/>
+                            <w:sz w:val="20"/>
+                          </w:rPr>
+                          <w:t>INERT</w:t>
                         </w:r>
                       </w:p>
                     </w:tc>
@@ -851,6 +1076,7 @@
                       <w:rFonts w:ascii="Bookman Old Style" w:hAnsi="Bookman Old Style"/>
                       <w:sz w:val="20"/>
                     </w:rPr>
+                    <w:lastRenderedPageBreak/>
                     <w:tab/>
                   </w:r>
                   <w:r>
@@ -959,15 +1185,7 @@
                       <w:rFonts w:ascii="Bookman Old Style" w:hAnsi="Bookman Old Style"/>
                       <w:sz w:val="20"/>
                     </w:rPr>
-                    <w:t xml:space="preserve">String substitution as a core operation in most text processing, finds its main mechanics implemented using the R-command space in TEA. However, it should be noted that r: primitives aren’t the only kind that can perform string substitution in TEA. Some kinds of text replacement operations are possible using other TEA primitives such as g: that replaces whitespace with empty space, but also does some </w:t>
-                  </w:r>
-                  <w:r>
-                    <w:rPr>
-                      <w:rFonts w:ascii="Bookman Old Style" w:hAnsi="Bookman Old Style"/>
-                      <w:sz w:val="20"/>
-                    </w:rPr>
-                    <w:lastRenderedPageBreak/>
-                    <w:t>automatic replacements on punctuation with the g! variant.</w:t>
+                    <w:t>String substitution as a core operation in most text processing, finds its main mechanics implemented using the R-command space in TEA. However, it should be noted that r: primitives aren’t the only kind that can perform string substitution in TEA. Some kinds of text replacement operations are possible using other TEA primitives such as g: that replaces whitespace with empty space, but also does some automatic replacements on punctuation with the g! variant.</w:t>
                   </w:r>
                 </w:p>
                 <w:p>
@@ -1415,6 +1633,7 @@
                       <w:color w:val="0070C0"/>
                       <w:sz w:val="20"/>
                     </w:rPr>
+                    <w:lastRenderedPageBreak/>
                     <w:t>i!:</w:t>
                   </w:r>
                   <w:r>
@@ -1554,15 +1773,7 @@
                       <w:rFonts w:ascii="Bookman Old Style" w:hAnsi="Bookman Old Style"/>
                       <w:sz w:val="20"/>
                     </w:rPr>
-                    <w:t xml:space="preserve">m – writing using </w:t>
-                  </w:r>
-                  <w:r>
-                    <w:rPr>
-                      <w:rFonts w:ascii="Bookman Old Style" w:hAnsi="Bookman Old Style"/>
-                      <w:sz w:val="20"/>
-                    </w:rPr>
-                    <w:lastRenderedPageBreak/>
-                    <w:t xml:space="preserve">whitespace, an important primitive capability for some families of cryptography. </w:t>
+                    <w:t xml:space="preserve">m – writing using whitespace, an important primitive capability for some families of cryptography. </w:t>
                   </w:r>
                 </w:p>
                 <w:p>
@@ -2013,7 +2224,6 @@
                       <w:color w:val="833C0B" w:themeColor="accent2" w:themeShade="80"/>
                       <w:sz w:val="20"/>
                     </w:rPr>
-                    <w:lastRenderedPageBreak/>
                     <w:t>I trust You Know Me.</w:t>
                   </w:r>
                   <w:r>

</xml_diff>